<commit_message>
The work is done - Thanos entrega 1
</commit_message>
<xml_diff>
--- a/Entrega 1.docx
+++ b/Entrega 1.docx
@@ -4,7 +4,7 @@
   <w:body>
     <w:p>
       <w:pPr>
-        <w:pStyle w:val="Sinespaciado"/>
+        <w:pStyle w:val="NoSpacing"/>
         <w:spacing w:before="1540" w:after="240"/>
         <w:rPr>
           <w:noProof/>
@@ -231,7 +231,7 @@
     </w:p>
     <w:p>
       <w:pPr>
-        <w:pStyle w:val="Sinespaciado"/>
+        <w:pStyle w:val="NoSpacing"/>
         <w:spacing w:before="1540" w:after="240"/>
         <w:rPr>
           <w:color w:val="5B9BD5"/>
@@ -240,7 +240,7 @@
     </w:p>
     <w:p>
       <w:pPr>
-        <w:pStyle w:val="Sinespaciado"/>
+        <w:pStyle w:val="NoSpacing"/>
         <w:pBdr>
           <w:top w:val="single" w:sz="6" w:space="6" w:color="5B9BD5"/>
           <w:bottom w:val="single" w:sz="6" w:space="6" w:color="5B9BD5"/>
@@ -353,7 +353,7 @@
     </w:p>
     <w:p>
       <w:pPr>
-        <w:pStyle w:val="Sinespaciado"/>
+        <w:pStyle w:val="NoSpacing"/>
         <w:spacing w:before="480"/>
         <w:jc w:val="center"/>
         <w:rPr>
@@ -450,7 +450,7 @@
     </w:p>
     <w:p>
       <w:pPr>
-        <w:pStyle w:val="Prrafodelista"/>
+        <w:pStyle w:val="ListParagraph"/>
         <w:numPr>
           <w:ilvl w:val="0"/>
           <w:numId w:val="1"/>
@@ -496,7 +496,7 @@
     </w:p>
     <w:p>
       <w:pPr>
-        <w:pStyle w:val="Prrafodelista"/>
+        <w:pStyle w:val="ListParagraph"/>
         <w:numPr>
           <w:ilvl w:val="0"/>
           <w:numId w:val="1"/>
@@ -521,7 +521,7 @@
       <w:hyperlink r:id="rId11" w:history="1">
         <w:r>
           <w:rPr>
-            <w:rStyle w:val="Hipervnculo"/>
+            <w:rStyle w:val="Hyperlink"/>
           </w:rPr>
           <w:t>fedejulio3@gmail.com</w:t>
         </w:r>
@@ -553,7 +553,7 @@
     </w:p>
     <w:p>
       <w:pPr>
-        <w:pStyle w:val="Prrafodelista"/>
+        <w:pStyle w:val="ListParagraph"/>
         <w:numPr>
           <w:ilvl w:val="0"/>
           <w:numId w:val="1"/>
@@ -586,7 +586,7 @@
       <w:hyperlink r:id="rId12" w:history="1">
         <w:r>
           <w:rPr>
-            <w:rStyle w:val="Hipervnculo"/>
+            <w:rStyle w:val="Hyperlink"/>
           </w:rPr>
           <w:t>valunobile@gmail.com</w:t>
         </w:r>
@@ -642,7 +642,7 @@
     </w:p>
     <w:p>
       <w:pPr>
-        <w:pStyle w:val="Prrafodelista"/>
+        <w:pStyle w:val="ListParagraph"/>
         <w:numPr>
           <w:ilvl w:val="0"/>
           <w:numId w:val="1"/>
@@ -675,7 +675,7 @@
       <w:hyperlink r:id="rId13" w:history="1">
         <w:r>
           <w:rPr>
-            <w:rStyle w:val="Hipervnculo"/>
+            <w:rStyle w:val="Hyperlink"/>
           </w:rPr>
           <w:t>julietamormino1@gmail.com</w:t>
         </w:r>
@@ -719,7 +719,7 @@
     </w:p>
     <w:p>
       <w:pPr>
-        <w:pStyle w:val="Prrafodelista"/>
+        <w:pStyle w:val="ListParagraph"/>
         <w:numPr>
           <w:ilvl w:val="0"/>
           <w:numId w:val="1"/>
@@ -738,7 +738,7 @@
       <w:hyperlink r:id="rId14" w:history="1">
         <w:r>
           <w:rPr>
-            <w:rStyle w:val="Hipervnculo"/>
+            <w:rStyle w:val="Hyperlink"/>
           </w:rPr>
           <w:t>miluflor.rodriguez@gmail.com</w:t>
         </w:r>
@@ -759,7 +759,7 @@
     </w:p>
     <w:p>
       <w:pPr>
-        <w:pStyle w:val="Prrafodelista"/>
+        <w:pStyle w:val="ListParagraph"/>
         <w:numPr>
           <w:ilvl w:val="0"/>
           <w:numId w:val="1"/>
@@ -792,14 +792,14 @@
       <w:hyperlink r:id="rId15" w:history="1">
         <w:r>
           <w:rPr>
-            <w:rStyle w:val="Hipervnculo"/>
+            <w:rStyle w:val="Hyperlink"/>
             <w:lang w:val="es-419"/>
           </w:rPr>
           <w:t>jpdona</w:t>
         </w:r>
         <w:r>
           <w:rPr>
-            <w:rStyle w:val="Hipervnculo"/>
+            <w:rStyle w:val="Hyperlink"/>
             <w:lang w:val="es-AR"/>
           </w:rPr>
           <w:t>@hotmail.com</w:t>
@@ -844,7 +844,7 @@
     </w:p>
     <w:p>
       <w:pPr>
-        <w:pStyle w:val="Prrafodelista"/>
+        <w:pStyle w:val="ListParagraph"/>
         <w:numPr>
           <w:ilvl w:val="0"/>
           <w:numId w:val="1"/>
@@ -866,7 +866,7 @@
       <w:hyperlink r:id="rId16" w:history="1">
         <w:r>
           <w:rPr>
-            <w:rStyle w:val="Hipervnculo"/>
+            <w:rStyle w:val="Hyperlink"/>
           </w:rPr>
           <w:t>genomicheli@gmail.com</w:t>
         </w:r>
@@ -916,7 +916,7 @@
     </w:p>
     <w:p>
       <w:pPr>
-        <w:pStyle w:val="Prrafodelista"/>
+        <w:pStyle w:val="ListParagraph"/>
         <w:numPr>
           <w:ilvl w:val="0"/>
           <w:numId w:val="1"/>
@@ -941,7 +941,7 @@
       <w:hyperlink r:id="rId17" w:history="1">
         <w:r>
           <w:rPr>
-            <w:rStyle w:val="Hipervnculo"/>
+            <w:rStyle w:val="Hyperlink"/>
             <w:lang w:val="en-US"/>
           </w:rPr>
           <w:t>romeliarossi@gmail.com</w:t>
@@ -1023,7 +1023,7 @@
     </w:p>
     <w:p>
       <w:pPr>
-        <w:pStyle w:val="Prrafodelista"/>
+        <w:pStyle w:val="ListParagraph"/>
         <w:numPr>
           <w:ilvl w:val="0"/>
           <w:numId w:val="2"/>
@@ -1283,7 +1283,7 @@
       <w:sdtContent>
         <w:p>
           <w:pPr>
-            <w:pStyle w:val="TtuloTDC"/>
+            <w:pStyle w:val="TOCHeading"/>
             <w:rPr>
               <w:rFonts w:ascii="Arial" w:hAnsi="Arial" w:cs="Arial"/>
               <w:sz w:val="22"/>
@@ -1329,7 +1329,7 @@
         </w:p>
         <w:p>
           <w:pPr>
-            <w:pStyle w:val="TDC1"/>
+            <w:pStyle w:val="TOC1"/>
             <w:tabs>
               <w:tab w:val="right" w:leader="dot" w:pos="9350"/>
             </w:tabs>
@@ -1351,10 +1351,10 @@
           <w:r>
             <w:fldChar w:fldCharType="separate"/>
           </w:r>
-          <w:hyperlink w:anchor="_Toc75522094" w:history="1">
+          <w:hyperlink w:anchor="_Toc75554764" w:history="1">
             <w:r>
               <w:rPr>
-                <w:rStyle w:val="Hipervnculo"/>
+                <w:rStyle w:val="Hyperlink"/>
                 <w:noProof/>
                 <w:lang w:val="es-AR"/>
               </w:rPr>
@@ -1379,7 +1379,7 @@
                 <w:noProof/>
                 <w:webHidden/>
               </w:rPr>
-              <w:instrText xml:space="preserve"> PAGEREF _Toc75522094 \h </w:instrText>
+              <w:instrText xml:space="preserve"> PAGEREF _Toc75554764 \h </w:instrText>
             </w:r>
             <w:r>
               <w:rPr>
@@ -1412,7 +1412,7 @@
         </w:p>
         <w:p>
           <w:pPr>
-            <w:pStyle w:val="TDC2"/>
+            <w:pStyle w:val="TOC2"/>
             <w:tabs>
               <w:tab w:val="right" w:leader="dot" w:pos="9350"/>
             </w:tabs>
@@ -1422,10 +1422,10 @@
               <w:lang w:val="en-US" w:eastAsia="en-US"/>
             </w:rPr>
           </w:pPr>
-          <w:hyperlink w:anchor="_Toc75522095" w:history="1">
+          <w:hyperlink w:anchor="_Toc75554765" w:history="1">
             <w:r>
               <w:rPr>
-                <w:rStyle w:val="Hipervnculo"/>
+                <w:rStyle w:val="Hyperlink"/>
                 <w:b/>
                 <w:bCs/>
                 <w:noProof/>
@@ -1452,7 +1452,7 @@
                 <w:noProof/>
                 <w:webHidden/>
               </w:rPr>
-              <w:instrText xml:space="preserve"> PAGEREF _Toc75522095 \h </w:instrText>
+              <w:instrText xml:space="preserve"> PAGEREF _Toc75554765 \h </w:instrText>
             </w:r>
             <w:r>
               <w:rPr>
@@ -1485,7 +1485,7 @@
         </w:p>
         <w:p>
           <w:pPr>
-            <w:pStyle w:val="TDC2"/>
+            <w:pStyle w:val="TOC2"/>
             <w:tabs>
               <w:tab w:val="right" w:leader="dot" w:pos="9350"/>
             </w:tabs>
@@ -1495,10 +1495,10 @@
               <w:lang w:val="en-US" w:eastAsia="en-US"/>
             </w:rPr>
           </w:pPr>
-          <w:hyperlink w:anchor="_Toc75522096" w:history="1">
+          <w:hyperlink w:anchor="_Toc75554766" w:history="1">
             <w:r>
               <w:rPr>
-                <w:rStyle w:val="Hipervnculo"/>
+                <w:rStyle w:val="Hyperlink"/>
                 <w:b/>
                 <w:bCs/>
                 <w:noProof/>
@@ -1525,7 +1525,7 @@
                 <w:noProof/>
                 <w:webHidden/>
               </w:rPr>
-              <w:instrText xml:space="preserve"> PAGEREF _Toc75522096 \h </w:instrText>
+              <w:instrText xml:space="preserve"> PAGEREF _Toc75554766 \h </w:instrText>
             </w:r>
             <w:r>
               <w:rPr>
@@ -1558,7 +1558,7 @@
         </w:p>
         <w:p>
           <w:pPr>
-            <w:pStyle w:val="TDC3"/>
+            <w:pStyle w:val="TOC3"/>
             <w:tabs>
               <w:tab w:val="right" w:leader="dot" w:pos="9350"/>
             </w:tabs>
@@ -1568,10 +1568,10 @@
               <w:lang w:val="en-US" w:eastAsia="en-US"/>
             </w:rPr>
           </w:pPr>
-          <w:hyperlink w:anchor="_Toc75522097" w:history="1">
+          <w:hyperlink w:anchor="_Toc75554767" w:history="1">
             <w:r>
               <w:rPr>
-                <w:rStyle w:val="Hipervnculo"/>
+                <w:rStyle w:val="Hyperlink"/>
                 <w:b/>
                 <w:bCs/>
                 <w:noProof/>
@@ -1598,7 +1598,7 @@
                 <w:noProof/>
                 <w:webHidden/>
               </w:rPr>
-              <w:instrText xml:space="preserve"> PAGEREF _Toc75522097 \h </w:instrText>
+              <w:instrText xml:space="preserve"> PAGEREF _Toc75554767 \h </w:instrText>
             </w:r>
             <w:r>
               <w:rPr>
@@ -1631,7 +1631,7 @@
         </w:p>
         <w:p>
           <w:pPr>
-            <w:pStyle w:val="TDC3"/>
+            <w:pStyle w:val="TOC3"/>
             <w:tabs>
               <w:tab w:val="right" w:leader="dot" w:pos="9350"/>
             </w:tabs>
@@ -1641,10 +1641,10 @@
               <w:lang w:val="en-US" w:eastAsia="en-US"/>
             </w:rPr>
           </w:pPr>
-          <w:hyperlink w:anchor="_Toc75522098" w:history="1">
+          <w:hyperlink w:anchor="_Toc75554768" w:history="1">
             <w:r>
               <w:rPr>
-                <w:rStyle w:val="Hipervnculo"/>
+                <w:rStyle w:val="Hyperlink"/>
                 <w:b/>
                 <w:bCs/>
                 <w:noProof/>
@@ -1671,7 +1671,7 @@
                 <w:noProof/>
                 <w:webHidden/>
               </w:rPr>
-              <w:instrText xml:space="preserve"> PAGEREF _Toc75522098 \h </w:instrText>
+              <w:instrText xml:space="preserve"> PAGEREF _Toc75554768 \h </w:instrText>
             </w:r>
             <w:r>
               <w:rPr>
@@ -1704,7 +1704,7 @@
         </w:p>
         <w:p>
           <w:pPr>
-            <w:pStyle w:val="TDC3"/>
+            <w:pStyle w:val="TOC3"/>
             <w:tabs>
               <w:tab w:val="right" w:leader="dot" w:pos="9350"/>
             </w:tabs>
@@ -1714,16 +1714,16 @@
               <w:lang w:val="en-US" w:eastAsia="en-US"/>
             </w:rPr>
           </w:pPr>
-          <w:hyperlink w:anchor="_Toc75522099" w:history="1">
+          <w:hyperlink w:anchor="_Toc75554769" w:history="1">
             <w:r>
               <w:rPr>
-                <w:rStyle w:val="Hipervnculo"/>
+                <w:rStyle w:val="Hyperlink"/>
                 <w:b/>
                 <w:bCs/>
                 <w:noProof/>
                 <w:lang w:val="es-AR"/>
               </w:rPr>
-              <w:t>Patrones Grasp / Caso de uso 102 – Registrar venta de entradas</w:t>
+              <w:t>Detalles de la implementación / Caso de uso 102 – Registrar venta de entradas</w:t>
             </w:r>
             <w:r>
               <w:rPr>
@@ -1744,7 +1744,7 @@
                 <w:noProof/>
                 <w:webHidden/>
               </w:rPr>
-              <w:instrText xml:space="preserve"> PAGEREF _Toc75522099 \h </w:instrText>
+              <w:instrText xml:space="preserve"> PAGEREF _Toc75554769 \h </w:instrText>
             </w:r>
             <w:r>
               <w:rPr>
@@ -2071,7 +2071,7 @@
     </w:p>
     <w:p>
       <w:pPr>
-        <w:pStyle w:val="Ttulo1"/>
+        <w:pStyle w:val="Heading1"/>
         <w:rPr>
           <w:color w:val="4472C4" w:themeColor="accent1"/>
           <w:sz w:val="28"/>
@@ -2080,7 +2080,7 @@
           <w:lang w:val="es-AR"/>
         </w:rPr>
       </w:pPr>
-      <w:bookmarkStart w:id="0" w:name="_Toc75522094"/>
+      <w:bookmarkStart w:id="0" w:name="_Toc75554764"/>
       <w:r>
         <w:rPr>
           <w:color w:val="4472C4" w:themeColor="accent1"/>
@@ -2114,7 +2114,7 @@
     </w:p>
     <w:p>
       <w:pPr>
-        <w:pStyle w:val="Ttulo2"/>
+        <w:pStyle w:val="Heading2"/>
         <w:rPr>
           <w:rFonts w:ascii="Arial" w:hAnsi="Arial" w:cs="Arial"/>
           <w:b/>
@@ -2123,7 +2123,7 @@
           <w:lang w:val="es-AR"/>
         </w:rPr>
       </w:pPr>
-      <w:bookmarkStart w:id="1" w:name="_Toc75522095"/>
+      <w:bookmarkStart w:id="1" w:name="_Toc75554765"/>
       <w:r>
         <w:rPr>
           <w:rFonts w:ascii="Arial" w:hAnsi="Arial" w:cs="Arial"/>
@@ -2138,7 +2138,7 @@
     </w:p>
     <w:p>
       <w:pPr>
-        <w:pStyle w:val="Prrafodelista"/>
+        <w:pStyle w:val="ListParagraph"/>
         <w:ind w:left="360"/>
         <w:rPr>
           <w:b/>
@@ -2153,7 +2153,7 @@
     </w:p>
     <w:p>
       <w:pPr>
-        <w:pStyle w:val="Prrafodelista"/>
+        <w:pStyle w:val="ListParagraph"/>
         <w:ind w:left="360"/>
         <w:rPr>
           <w:b/>
@@ -2222,7 +2222,7 @@
     </w:p>
     <w:p>
       <w:pPr>
-        <w:pStyle w:val="Prrafodelista"/>
+        <w:pStyle w:val="ListParagraph"/>
         <w:ind w:left="360"/>
         <w:rPr>
           <w:b/>
@@ -2237,7 +2237,7 @@
     </w:p>
     <w:p>
       <w:pPr>
-        <w:pStyle w:val="Prrafodelista"/>
+        <w:pStyle w:val="ListParagraph"/>
         <w:ind w:left="360"/>
         <w:rPr>
           <w:b/>
@@ -2252,7 +2252,7 @@
     </w:p>
     <w:p>
       <w:pPr>
-        <w:pStyle w:val="Prrafodelista"/>
+        <w:pStyle w:val="ListParagraph"/>
         <w:ind w:left="360"/>
         <w:rPr>
           <w:b/>
@@ -2267,7 +2267,7 @@
     </w:p>
     <w:p>
       <w:pPr>
-        <w:pStyle w:val="Prrafodelista"/>
+        <w:pStyle w:val="ListParagraph"/>
         <w:ind w:left="360"/>
         <w:rPr>
           <w:b/>
@@ -2282,7 +2282,7 @@
     </w:p>
     <w:p>
       <w:pPr>
-        <w:pStyle w:val="Prrafodelista"/>
+        <w:pStyle w:val="ListParagraph"/>
         <w:ind w:left="360"/>
         <w:rPr>
           <w:b/>
@@ -2297,7 +2297,7 @@
     </w:p>
     <w:p>
       <w:pPr>
-        <w:pStyle w:val="Prrafodelista"/>
+        <w:pStyle w:val="ListParagraph"/>
         <w:ind w:left="360"/>
         <w:rPr>
           <w:b/>
@@ -2325,7 +2325,7 @@
     </w:p>
     <w:p>
       <w:pPr>
-        <w:pStyle w:val="Prrafodelista"/>
+        <w:pStyle w:val="ListParagraph"/>
         <w:ind w:left="360"/>
         <w:rPr>
           <w:b/>
@@ -2340,7 +2340,7 @@
     </w:p>
     <w:p>
       <w:pPr>
-        <w:pStyle w:val="Ttulo2"/>
+        <w:pStyle w:val="Heading2"/>
         <w:rPr>
           <w:rFonts w:ascii="Arial" w:hAnsi="Arial" w:cs="Arial"/>
           <w:b/>
@@ -2349,7 +2349,7 @@
           <w:lang w:val="es-AR"/>
         </w:rPr>
       </w:pPr>
-      <w:bookmarkStart w:id="2" w:name="_Toc75522096"/>
+      <w:bookmarkStart w:id="2" w:name="_Toc75554766"/>
       <w:r>
         <w:rPr>
           <w:rFonts w:ascii="Arial" w:hAnsi="Arial" w:cs="Arial"/>
@@ -2383,7 +2383,7 @@
     </w:p>
     <w:p>
       <w:pPr>
-        <w:pStyle w:val="Ttulo3"/>
+        <w:pStyle w:val="Heading3"/>
         <w:rPr>
           <w:rFonts w:ascii="Arial" w:hAnsi="Arial" w:cs="Arial"/>
           <w:b/>
@@ -2394,7 +2394,7 @@
           <w:lang w:val="es-AR"/>
         </w:rPr>
       </w:pPr>
-      <w:bookmarkStart w:id="3" w:name="_Toc75522097"/>
+      <w:bookmarkStart w:id="3" w:name="_Toc75554767"/>
       <w:r>
         <w:rPr>
           <w:rFonts w:ascii="Arial" w:hAnsi="Arial" w:cs="Arial"/>
@@ -2601,7 +2601,7 @@
     </w:p>
     <w:p>
       <w:pPr>
-        <w:pStyle w:val="Ttulo3"/>
+        <w:pStyle w:val="Heading3"/>
         <w:rPr>
           <w:rFonts w:ascii="Arial" w:hAnsi="Arial" w:cs="Arial"/>
           <w:b/>
@@ -2612,7 +2612,7 @@
           <w:lang w:val="es-AR"/>
         </w:rPr>
       </w:pPr>
-      <w:bookmarkStart w:id="4" w:name="_Toc75522098"/>
+      <w:bookmarkStart w:id="4" w:name="_Toc75554768"/>
       <w:r>
         <w:rPr>
           <w:rFonts w:ascii="Arial" w:hAnsi="Arial" w:cs="Arial"/>
@@ -2678,7 +2678,7 @@
     </w:p>
     <w:p>
       <w:pPr>
-        <w:pStyle w:val="Ttulo3"/>
+        <w:pStyle w:val="Heading3"/>
         <w:rPr>
           <w:rFonts w:ascii="Arial" w:hAnsi="Arial" w:cs="Arial"/>
           <w:b/>
@@ -2865,7 +2865,7 @@
     </w:p>
     <w:p>
       <w:pPr>
-        <w:pStyle w:val="Ttulo3"/>
+        <w:pStyle w:val="Heading3"/>
         <w:rPr>
           <w:rFonts w:ascii="Arial" w:hAnsi="Arial" w:cs="Arial"/>
           <w:b/>
@@ -2876,7 +2876,7 @@
           <w:lang w:val="es-AR"/>
         </w:rPr>
       </w:pPr>
-      <w:bookmarkStart w:id="5" w:name="_Toc75522099"/>
+      <w:bookmarkStart w:id="5" w:name="_Toc75554769"/>
       <w:r>
         <w:rPr>
           <w:rFonts w:ascii="Arial" w:hAnsi="Arial" w:cs="Arial"/>
@@ -2939,7 +2939,7 @@
     </w:p>
     <w:p>
       <w:pPr>
-        <w:pStyle w:val="Prrafodelista"/>
+        <w:pStyle w:val="ListParagraph"/>
         <w:ind w:left="360"/>
         <w:rPr>
           <w:color w:val="4472C4" w:themeColor="accent1"/>
@@ -2949,13 +2949,64 @@
       </w:pPr>
     </w:p>
     <w:p>
-      <w:pPr>
-        <w:rPr>
-          <w:color w:val="4472C4" w:themeColor="accent1"/>
-          <w:sz w:val="28"/>
-          <w:szCs w:val="28"/>
-        </w:rPr>
-      </w:pPr>
+      <w:r>
+        <w:t>•</w:t>
+      </w:r>
+      <w:r>
+        <w:tab/>
+        <w:t>El lenguaje de programación que decidimos utilizar es C# (Lenguaje orientado a objetos).</w:t>
+      </w:r>
+    </w:p>
+    <w:p>
+      <w:pPr>
+        <w:rPr>
+          <w:lang w:val="es-AR"/>
+        </w:rPr>
+      </w:pPr>
+      <w:r>
+        <w:rPr>
+          <w:lang w:val="es-AR"/>
+        </w:rPr>
+        <w:t>•</w:t>
+      </w:r>
+      <w:r>
+        <w:rPr>
+          <w:lang w:val="es-AR"/>
+        </w:rPr>
+        <w:tab/>
+      </w:r>
+      <w:r>
+        <w:rPr>
+          <w:lang w:val="es-AR"/>
+        </w:rPr>
+        <w:t>Framework de Microsoft .NET que h</w:t>
+      </w:r>
+      <w:r>
+        <w:rPr>
+          <w:lang w:val="es-AR"/>
+        </w:rPr>
+        <w:t>ace énfasis en transparencia de redes con independencia de plataforma de hardware que permite un rápido desarrollo de aplicaciones</w:t>
+      </w:r>
+    </w:p>
+    <w:p>
+      <w:r>
+        <w:t>•</w:t>
+      </w:r>
+      <w:r>
+        <w:tab/>
+      </w:r>
+      <w:r>
+        <w:t>Aplicación de escritorio desarrollada en Visual Studio.</w:t>
+      </w:r>
+    </w:p>
+    <w:p>
+      <w:r>
+        <w:t>•</w:t>
+      </w:r>
+      <w:r>
+        <w:tab/>
+        <w:t>Está conectada a una base de datos relacional SQL Server</w:t>
+      </w:r>
     </w:p>
     <w:p>
       <w:pPr>
@@ -3035,7 +3086,7 @@
 <w:ftr xmlns:wpc="http://schemas.microsoft.com/office/word/2010/wordprocessingCanvas" xmlns:cx="http://schemas.microsoft.com/office/drawing/2014/chartex" xmlns:cx1="http://schemas.microsoft.com/office/drawing/2015/9/8/chartex" xmlns:cx2="http://schemas.microsoft.com/office/drawing/2015/10/21/chartex" xmlns:cx3="http://schemas.microsoft.com/office/drawing/2016/5/9/chartex" xmlns:cx4="http://schemas.microsoft.com/office/drawing/2016/5/10/chartex" xmlns:cx5="http://schemas.microsoft.com/office/drawing/2016/5/11/chartex" xmlns:cx6="http://schemas.microsoft.com/office/drawing/2016/5/12/chartex" xmlns:cx7="http://schemas.microsoft.com/office/drawing/2016/5/13/chartex" xmlns:cx8="http://schemas.microsoft.com/office/drawing/2016/5/14/chartex" xmlns:mc="http://schemas.openxmlformats.org/markup-compatibility/2006" xmlns:aink="http://schemas.microsoft.com/office/drawing/2016/ink" xmlns:am3d="http://schemas.microsoft.com/office/drawing/2017/model3d" xmlns:o="urn:schemas-microsoft-com:office:office" xmlns:r="http://schemas.openxmlformats.org/officeDocument/2006/relationships" xmlns:m="http://schemas.openxmlformats.org/officeDocument/2006/math" xmlns:v="urn:schemas-microsoft-com:vml" xmlns:wp14="http://schemas.microsoft.com/office/word/2010/wordprocessingDrawing" xmlns:wp="http://schemas.openxmlformats.org/drawingml/2006/wordprocessingDrawing" xmlns:w10="urn:schemas-microsoft-com:office:word" xmlns:w="http://schemas.openxmlformats.org/wordprocessingml/2006/main" xmlns:w14="http://schemas.microsoft.com/office/word/2010/wordml" xmlns:w15="http://schemas.microsoft.com/office/word/2012/wordml" xmlns:w16cex="http://schemas.microsoft.com/office/word/2018/wordml/cex" xmlns:w16cid="http://schemas.microsoft.com/office/word/2016/wordml/cid" xmlns:w16="http://schemas.microsoft.com/office/word/2018/wordml" xmlns:w16sdtdh="http://schemas.microsoft.com/office/word/2020/wordml/sdtdatahash" xmlns:w16se="http://schemas.microsoft.com/office/word/2015/wordml/symex" xmlns:wpg="http://schemas.microsoft.com/office/word/2010/wordprocessingGroup" xmlns:wpi="http://schemas.microsoft.com/office/word/2010/wordprocessingInk" xmlns:wne="http://schemas.microsoft.com/office/word/2006/wordml" xmlns:wps="http://schemas.microsoft.com/office/word/2010/wordprocessingShape" mc:Ignorable="w14 w15 w16se w16cid w16 w16cex w16sdtdh wp14">
   <w:p>
     <w:pPr>
-      <w:pStyle w:val="Piedepgina"/>
+      <w:pStyle w:val="Footer"/>
       <w:pBdr>
         <w:top w:val="single" w:sz="4" w:space="8" w:color="4472C4" w:themeColor="accent1"/>
       </w:pBdr>
@@ -3089,7 +3140,7 @@
   </w:p>
   <w:p>
     <w:pPr>
-      <w:pStyle w:val="Piedepgina"/>
+      <w:pStyle w:val="Footer"/>
     </w:pPr>
   </w:p>
 </w:ftr>
@@ -3353,7 +3404,7 @@
   </w:tbl>
   <w:p>
     <w:pPr>
-      <w:pStyle w:val="Encabezado"/>
+      <w:pStyle w:val="Header"/>
     </w:pPr>
   </w:p>
 </w:hdr>
@@ -4234,11 +4285,11 @@
       <w:lang w:val="es" w:eastAsia="es-AR"/>
     </w:rPr>
   </w:style>
-  <w:style w:type="paragraph" w:styleId="Ttulo1">
+  <w:style w:type="paragraph" w:styleId="Heading1">
     <w:name w:val="heading 1"/>
     <w:basedOn w:val="Normal"/>
     <w:next w:val="Normal"/>
-    <w:link w:val="Ttulo1Car"/>
+    <w:link w:val="Heading1Char"/>
     <w:qFormat/>
     <w:rsid w:val="00242E74"/>
     <w:pPr>
@@ -4254,11 +4305,11 @@
       <w:szCs w:val="40"/>
     </w:rPr>
   </w:style>
-  <w:style w:type="paragraph" w:styleId="Ttulo2">
+  <w:style w:type="paragraph" w:styleId="Heading2">
     <w:name w:val="heading 2"/>
     <w:basedOn w:val="Normal"/>
     <w:next w:val="Normal"/>
-    <w:link w:val="Ttulo2Car"/>
+    <w:link w:val="Heading2Char"/>
     <w:uiPriority w:val="9"/>
     <w:unhideWhenUsed/>
     <w:qFormat/>
@@ -4276,11 +4327,11 @@
       <w:szCs w:val="26"/>
     </w:rPr>
   </w:style>
-  <w:style w:type="paragraph" w:styleId="Ttulo3">
+  <w:style w:type="paragraph" w:styleId="Heading3">
     <w:name w:val="heading 3"/>
     <w:basedOn w:val="Normal"/>
     <w:next w:val="Normal"/>
-    <w:link w:val="Ttulo3Car"/>
+    <w:link w:val="Heading3Char"/>
     <w:uiPriority w:val="9"/>
     <w:unhideWhenUsed/>
     <w:qFormat/>
@@ -4298,13 +4349,13 @@
       <w:szCs w:val="24"/>
     </w:rPr>
   </w:style>
-  <w:style w:type="character" w:default="1" w:styleId="Fuentedeprrafopredeter">
+  <w:style w:type="character" w:default="1" w:styleId="DefaultParagraphFont">
     <w:name w:val="Default Paragraph Font"/>
     <w:uiPriority w:val="1"/>
     <w:semiHidden/>
     <w:unhideWhenUsed/>
   </w:style>
-  <w:style w:type="table" w:default="1" w:styleId="Tablanormal">
+  <w:style w:type="table" w:default="1" w:styleId="TableNormal">
     <w:name w:val="Normal Table"/>
     <w:uiPriority w:val="99"/>
     <w:semiHidden/>
@@ -4319,13 +4370,13 @@
       </w:tblCellMar>
     </w:tblPr>
   </w:style>
-  <w:style w:type="numbering" w:default="1" w:styleId="Sinlista">
+  <w:style w:type="numbering" w:default="1" w:styleId="NoList">
     <w:name w:val="No List"/>
     <w:uiPriority w:val="99"/>
     <w:semiHidden/>
     <w:unhideWhenUsed/>
   </w:style>
-  <w:style w:type="paragraph" w:styleId="Prrafodelista">
+  <w:style w:type="paragraph" w:styleId="ListParagraph">
     <w:name w:val="List Paragraph"/>
     <w:basedOn w:val="Normal"/>
     <w:qFormat/>
@@ -4335,9 +4386,9 @@
       <w:contextualSpacing/>
     </w:pPr>
   </w:style>
-  <w:style w:type="paragraph" w:styleId="Sinespaciado">
+  <w:style w:type="paragraph" w:styleId="NoSpacing">
     <w:name w:val="No Spacing"/>
-    <w:link w:val="SinespaciadoCar"/>
+    <w:link w:val="NoSpacingChar"/>
     <w:uiPriority w:val="1"/>
     <w:qFormat/>
     <w:rsid w:val="005D25ED"/>
@@ -4349,9 +4400,9 @@
       <w:lang w:val="es" w:eastAsia="es-AR"/>
     </w:rPr>
   </w:style>
-  <w:style w:type="character" w:customStyle="1" w:styleId="SinespaciadoCar">
-    <w:name w:val="Sin espaciado Car"/>
-    <w:link w:val="Sinespaciado"/>
+  <w:style w:type="character" w:customStyle="1" w:styleId="NoSpacingChar">
+    <w:name w:val="No Spacing Char"/>
+    <w:link w:val="NoSpacing"/>
     <w:uiPriority w:val="1"/>
     <w:rsid w:val="005D25ED"/>
     <w:rPr>
@@ -4359,10 +4410,10 @@
       <w:lang w:val="es" w:eastAsia="es-AR"/>
     </w:rPr>
   </w:style>
-  <w:style w:type="paragraph" w:styleId="Encabezado">
+  <w:style w:type="paragraph" w:styleId="Header">
     <w:name w:val="header"/>
     <w:basedOn w:val="Normal"/>
-    <w:link w:val="EncabezadoCar"/>
+    <w:link w:val="HeaderChar"/>
     <w:uiPriority w:val="99"/>
     <w:unhideWhenUsed/>
     <w:rsid w:val="005D25ED"/>
@@ -4374,10 +4425,10 @@
       <w:spacing w:line="240" w:lineRule="auto"/>
     </w:pPr>
   </w:style>
-  <w:style w:type="character" w:customStyle="1" w:styleId="EncabezadoCar">
-    <w:name w:val="Encabezado Car"/>
-    <w:basedOn w:val="Fuentedeprrafopredeter"/>
-    <w:link w:val="Encabezado"/>
+  <w:style w:type="character" w:customStyle="1" w:styleId="HeaderChar">
+    <w:name w:val="Header Char"/>
+    <w:basedOn w:val="DefaultParagraphFont"/>
+    <w:link w:val="Header"/>
     <w:uiPriority w:val="99"/>
     <w:rsid w:val="005D25ED"/>
     <w:rPr>
@@ -4385,10 +4436,10 @@
       <w:lang w:val="es" w:eastAsia="es-AR"/>
     </w:rPr>
   </w:style>
-  <w:style w:type="paragraph" w:styleId="Piedepgina">
+  <w:style w:type="paragraph" w:styleId="Footer">
     <w:name w:val="footer"/>
     <w:basedOn w:val="Normal"/>
-    <w:link w:val="PiedepginaCar"/>
+    <w:link w:val="FooterChar"/>
     <w:uiPriority w:val="99"/>
     <w:unhideWhenUsed/>
     <w:qFormat/>
@@ -4401,10 +4452,10 @@
       <w:spacing w:line="240" w:lineRule="auto"/>
     </w:pPr>
   </w:style>
-  <w:style w:type="character" w:customStyle="1" w:styleId="PiedepginaCar">
-    <w:name w:val="Pie de página Car"/>
-    <w:basedOn w:val="Fuentedeprrafopredeter"/>
-    <w:link w:val="Piedepgina"/>
+  <w:style w:type="character" w:customStyle="1" w:styleId="FooterChar">
+    <w:name w:val="Footer Char"/>
+    <w:basedOn w:val="DefaultParagraphFont"/>
+    <w:link w:val="Footer"/>
     <w:uiPriority w:val="99"/>
     <w:rsid w:val="005D25ED"/>
     <w:rPr>
@@ -4412,9 +4463,9 @@
       <w:lang w:val="es" w:eastAsia="es-AR"/>
     </w:rPr>
   </w:style>
-  <w:style w:type="character" w:styleId="Hipervnculo">
+  <w:style w:type="character" w:styleId="Hyperlink">
     <w:name w:val="Hyperlink"/>
-    <w:basedOn w:val="Fuentedeprrafopredeter"/>
+    <w:basedOn w:val="DefaultParagraphFont"/>
     <w:uiPriority w:val="99"/>
     <w:unhideWhenUsed/>
     <w:rsid w:val="00444CFE"/>
@@ -4423,9 +4474,9 @@
       <w:u w:val="single"/>
     </w:rPr>
   </w:style>
-  <w:style w:type="character" w:styleId="Mencinsinresolver">
+  <w:style w:type="character" w:styleId="UnresolvedMention">
     <w:name w:val="Unresolved Mention"/>
-    <w:basedOn w:val="Fuentedeprrafopredeter"/>
+    <w:basedOn w:val="DefaultParagraphFont"/>
     <w:uiPriority w:val="99"/>
     <w:semiHidden/>
     <w:unhideWhenUsed/>
@@ -4435,10 +4486,10 @@
       <w:shd w:val="clear" w:color="auto" w:fill="E1DFDD"/>
     </w:rPr>
   </w:style>
-  <w:style w:type="character" w:customStyle="1" w:styleId="Ttulo1Car">
-    <w:name w:val="Título 1 Car"/>
-    <w:basedOn w:val="Fuentedeprrafopredeter"/>
-    <w:link w:val="Ttulo1"/>
+  <w:style w:type="character" w:customStyle="1" w:styleId="Heading1Char">
+    <w:name w:val="Heading 1 Char"/>
+    <w:basedOn w:val="DefaultParagraphFont"/>
+    <w:link w:val="Heading1"/>
     <w:rsid w:val="00242E74"/>
     <w:rPr>
       <w:rFonts w:ascii="Arial" w:eastAsia="Arial" w:hAnsi="Arial" w:cs="Arial"/>
@@ -4448,9 +4499,9 @@
       <w:lang w:val="es" w:eastAsia="es-AR"/>
     </w:rPr>
   </w:style>
-  <w:style w:type="paragraph" w:styleId="TtuloTDC">
+  <w:style w:type="paragraph" w:styleId="TOCHeading">
     <w:name w:val="TOC Heading"/>
-    <w:basedOn w:val="Ttulo1"/>
+    <w:basedOn w:val="Heading1"/>
     <w:next w:val="Normal"/>
     <w:uiPriority w:val="39"/>
     <w:unhideWhenUsed/>
@@ -4470,7 +4521,7 @@
       <w:lang w:val="en-US" w:eastAsia="en-US"/>
     </w:rPr>
   </w:style>
-  <w:style w:type="paragraph" w:styleId="TDC1">
+  <w:style w:type="paragraph" w:styleId="TOC1">
     <w:name w:val="toc 1"/>
     <w:basedOn w:val="Normal"/>
     <w:next w:val="Normal"/>
@@ -4482,10 +4533,10 @@
       <w:spacing w:after="100"/>
     </w:pPr>
   </w:style>
-  <w:style w:type="character" w:customStyle="1" w:styleId="Ttulo2Car">
-    <w:name w:val="Título 2 Car"/>
-    <w:basedOn w:val="Fuentedeprrafopredeter"/>
-    <w:link w:val="Ttulo2"/>
+  <w:style w:type="character" w:customStyle="1" w:styleId="Heading2Char">
+    <w:name w:val="Heading 2 Char"/>
+    <w:basedOn w:val="DefaultParagraphFont"/>
+    <w:link w:val="Heading2"/>
     <w:uiPriority w:val="9"/>
     <w:rsid w:val="008A5D65"/>
     <w:rPr>
@@ -4496,7 +4547,7 @@
       <w:lang w:val="es" w:eastAsia="es-AR"/>
     </w:rPr>
   </w:style>
-  <w:style w:type="paragraph" w:styleId="TDC2">
+  <w:style w:type="paragraph" w:styleId="TOC2">
     <w:name w:val="toc 2"/>
     <w:basedOn w:val="Normal"/>
     <w:next w:val="Normal"/>
@@ -4509,10 +4560,10 @@
       <w:ind w:left="220"/>
     </w:pPr>
   </w:style>
-  <w:style w:type="character" w:customStyle="1" w:styleId="Ttulo3Car">
-    <w:name w:val="Título 3 Car"/>
-    <w:basedOn w:val="Fuentedeprrafopredeter"/>
-    <w:link w:val="Ttulo3"/>
+  <w:style w:type="character" w:customStyle="1" w:styleId="Heading3Char">
+    <w:name w:val="Heading 3 Char"/>
+    <w:basedOn w:val="DefaultParagraphFont"/>
+    <w:link w:val="Heading3"/>
     <w:uiPriority w:val="9"/>
     <w:rsid w:val="00317401"/>
     <w:rPr>
@@ -4523,7 +4574,7 @@
       <w:lang w:val="es" w:eastAsia="es-AR"/>
     </w:rPr>
   </w:style>
-  <w:style w:type="paragraph" w:styleId="TDC3">
+  <w:style w:type="paragraph" w:styleId="TOC3">
     <w:name w:val="toc 3"/>
     <w:basedOn w:val="Normal"/>
     <w:next w:val="Normal"/>

</xml_diff>